<commit_message>
B3: November 18th, Sandbox to Development, JAWS
</commit_message>
<xml_diff>
--- a/mWtech-MDHS-deployment.docx
+++ b/mWtech-MDHS-deployment.docx
@@ -9,26 +9,11 @@
         <w:t>The objective of this document to describe the deployment changes and environments.</w:t>
       </w:r>
       <w:r>
-        <w:t xml:space="preserve"> </w:t>
-      </w:r>
-      <w:r>
-        <w:t xml:space="preserve">This is a working document that will be kept updated </w:t>
-      </w:r>
-      <w:r>
-        <w:t>with the ongoing deployments</w:t>
-      </w:r>
-      <w:r>
-        <w:t>.</w:t>
-      </w:r>
-    </w:p>
-    <w:p/>
-    <w:p>
-      <w:pPr>
-        <w:rPr>
-          <w:b/>
-          <w:bCs/>
-        </w:rPr>
-      </w:pPr>
+        <w:t xml:space="preserve"> This is a working document that will be kept updated with the ongoing deployments.</w:t>
+      </w:r>
+    </w:p>
+    <w:p/>
+    <w:p>
       <w:r>
         <w:rPr>
           <w:b/>
@@ -51,8 +36,6 @@
         </w:rPr>
         <w:t xml:space="preserve"> </w:t>
       </w:r>
-    </w:p>
-    <w:p>
       <w:r>
         <w:t>Sandbox to Development</w:t>
       </w:r>
@@ -196,12 +179,6 @@
     <w:p/>
     <w:p/>
     <w:p>
-      <w:pPr>
-        <w:rPr>
-          <w:b/>
-          <w:bCs/>
-        </w:rPr>
-      </w:pPr>
       <w:r>
         <w:rPr>
           <w:b/>
@@ -245,8 +222,6 @@
         </w:rPr>
         <w:t xml:space="preserve"> </w:t>
       </w:r>
-    </w:p>
-    <w:p>
       <w:r>
         <w:t>Sandbox to Development</w:t>
       </w:r>
@@ -318,24 +293,63 @@
           <w:color w:val="4472C4" w:themeColor="accent1"/>
         </w:rPr>
         <w:tab/>
-        <w:t xml:space="preserve">Proposed colour change for the </w:t>
-      </w:r>
-      <w:r>
-        <w:rPr>
-          <w:color w:val="4472C4" w:themeColor="accent1"/>
-        </w:rPr>
-        <w:t>non-authorised benefit</w:t>
-      </w:r>
-      <w:r>
-        <w:rPr>
-          <w:color w:val="4472C4" w:themeColor="accent1"/>
-        </w:rPr>
-        <w:t xml:space="preserve"> month’ field </w:t>
-      </w:r>
-    </w:p>
-    <w:p/>
-    <w:p/>
-    <w:p/>
+        <w:t xml:space="preserve">Proposed colour change for the non-authorised benefit month’ field </w:t>
+      </w:r>
+    </w:p>
+    <w:p/>
+    <w:p/>
+    <w:p/>
+    <w:p>
+      <w:pPr>
+        <w:rPr>
+          <w:b/>
+          <w:bCs/>
+        </w:rPr>
+      </w:pPr>
+      <w:r>
+        <w:rPr>
+          <w:b/>
+          <w:bCs/>
+        </w:rPr>
+        <w:t>B3: November 18th, Sandbox to Development, JAWS</w:t>
+      </w:r>
+    </w:p>
+    <w:p>
+      <w:pPr>
+        <w:rPr>
+          <w:i/>
+          <w:iCs/>
+        </w:rPr>
+      </w:pPr>
+    </w:p>
+    <w:p>
+      <w:pPr>
+        <w:rPr>
+          <w:i/>
+          <w:iCs/>
+        </w:rPr>
+      </w:pPr>
+      <w:r>
+        <w:rPr>
+          <w:i/>
+          <w:iCs/>
+        </w:rPr>
+        <w:t>Web changes:</w:t>
+      </w:r>
+      <w:r>
+        <w:rPr>
+          <w:i/>
+          <w:iCs/>
+        </w:rPr>
+        <w:t xml:space="preserve"> </w:t>
+      </w:r>
+    </w:p>
+    <w:p/>
+    <w:p>
+      <w:r>
+        <w:t>Fixing printing option at the tollbar</w:t>
+      </w:r>
+    </w:p>
     <w:p/>
     <w:sectPr>
       <w:headerReference w:type="default" r:id="rId6"/>

</xml_diff>

<commit_message>
B4: November 18th, Sandbox to Development, MAVERICS
</commit_message>
<xml_diff>
--- a/mWtech-MDHS-deployment.docx
+++ b/mWtech-MDHS-deployment.docx
@@ -351,6 +351,103 @@
       </w:r>
     </w:p>
     <w:p/>
+    <w:p>
+      <w:pPr>
+        <w:rPr>
+          <w:b/>
+          <w:bCs/>
+        </w:rPr>
+      </w:pPr>
+      <w:r>
+        <w:rPr>
+          <w:b/>
+          <w:bCs/>
+        </w:rPr>
+        <w:t>B</w:t>
+      </w:r>
+      <w:r>
+        <w:rPr>
+          <w:b/>
+          <w:bCs/>
+        </w:rPr>
+        <w:t>4</w:t>
+      </w:r>
+      <w:r>
+        <w:rPr>
+          <w:b/>
+          <w:bCs/>
+        </w:rPr>
+        <w:t xml:space="preserve">: November 18th, Sandbox to Development, </w:t>
+      </w:r>
+      <w:r>
+        <w:rPr>
+          <w:b/>
+          <w:bCs/>
+        </w:rPr>
+        <w:t>MAVERICS</w:t>
+      </w:r>
+    </w:p>
+    <w:p>
+      <w:pPr>
+        <w:rPr>
+          <w:b/>
+          <w:bCs/>
+        </w:rPr>
+      </w:pPr>
+    </w:p>
+    <w:p>
+      <w:r>
+        <w:t>ApplinX changes</w:t>
+      </w:r>
+    </w:p>
+    <w:p>
+      <w:r>
+        <w:tab/>
+      </w:r>
+      <w:r>
+        <w:t>Protect the comments around the entries for the 1,2,3 notices pages</w:t>
+      </w:r>
+    </w:p>
+    <w:p>
+      <w:pPr>
+        <w:ind w:firstLine="720"/>
+      </w:pPr>
+      <w:r>
+        <w:t>Replace ### entr</w:t>
+      </w:r>
+      <w:r>
+        <w:t>ies</w:t>
+      </w:r>
+      <w:r>
+        <w:t xml:space="preserve"> with </w:t>
+      </w:r>
+      <w:r>
+        <w:t>check boxes</w:t>
+      </w:r>
+      <w:r>
+        <w:t>.</w:t>
+      </w:r>
+    </w:p>
+    <w:p>
+      <w:pPr>
+        <w:ind w:firstLine="720"/>
+      </w:pPr>
+      <w:r>
+        <w:t>Replace the text referring to XXX with the reference to check boxes</w:t>
+      </w:r>
+    </w:p>
+    <w:p/>
+    <w:p>
+      <w:r>
+        <w:t>Web Changes</w:t>
+      </w:r>
+    </w:p>
+    <w:p>
+      <w:r>
+        <w:tab/>
+        <w:t>Small cosmetic changes</w:t>
+      </w:r>
+    </w:p>
     <w:sectPr>
       <w:headerReference w:type="default" r:id="rId6"/>
       <w:pgSz w:w="11906" w:h="16838"/>

</xml_diff>

<commit_message>
B5: November 23rd, Sandbox to Development, MAVERICS
</commit_message>
<xml_diff>
--- a/mWtech-MDHS-deployment.docx
+++ b/mWtech-MDHS-deployment.docx
@@ -377,7 +377,21 @@
           <w:b/>
           <w:bCs/>
         </w:rPr>
-        <w:t xml:space="preserve">: November 18th, Sandbox to Development, </w:t>
+        <w:t>: November 1</w:t>
+      </w:r>
+      <w:r>
+        <w:rPr>
+          <w:b/>
+          <w:bCs/>
+        </w:rPr>
+        <w:t>9</w:t>
+      </w:r>
+      <w:r>
+        <w:rPr>
+          <w:b/>
+          <w:bCs/>
+        </w:rPr>
+        <w:t xml:space="preserve">th, Sandbox to Development, </w:t>
       </w:r>
       <w:r>
         <w:rPr>
@@ -403,8 +417,6 @@
     <w:p>
       <w:r>
         <w:tab/>
-      </w:r>
-      <w:r>
         <w:t>Protect the comments around the entries for the 1,2,3 notices pages</w:t>
       </w:r>
     </w:p>
@@ -448,6 +460,109 @@
         <w:t>Small cosmetic changes</w:t>
       </w:r>
     </w:p>
+    <w:p/>
+    <w:p>
+      <w:pPr>
+        <w:rPr>
+          <w:b/>
+          <w:bCs/>
+        </w:rPr>
+      </w:pPr>
+      <w:r>
+        <w:rPr>
+          <w:b/>
+          <w:bCs/>
+        </w:rPr>
+        <w:t>B</w:t>
+      </w:r>
+      <w:r>
+        <w:rPr>
+          <w:b/>
+          <w:bCs/>
+        </w:rPr>
+        <w:t>5</w:t>
+      </w:r>
+      <w:r>
+        <w:rPr>
+          <w:b/>
+          <w:bCs/>
+        </w:rPr>
+        <w:t xml:space="preserve">: November </w:t>
+      </w:r>
+      <w:r>
+        <w:rPr>
+          <w:b/>
+          <w:bCs/>
+        </w:rPr>
+        <w:t>23</w:t>
+      </w:r>
+      <w:r>
+        <w:rPr>
+          <w:b/>
+          <w:bCs/>
+        </w:rPr>
+        <w:t>rd</w:t>
+      </w:r>
+      <w:r>
+        <w:rPr>
+          <w:b/>
+          <w:bCs/>
+        </w:rPr>
+        <w:t xml:space="preserve">, Sandbox to Development, </w:t>
+      </w:r>
+      <w:r>
+        <w:rPr>
+          <w:b/>
+          <w:bCs/>
+        </w:rPr>
+        <w:t>MAVERICS</w:t>
+      </w:r>
+    </w:p>
+    <w:p/>
+    <w:p>
+      <w:r>
+        <w:t>ApplinX changes</w:t>
+      </w:r>
+    </w:p>
+    <w:p>
+      <w:pPr>
+        <w:ind w:firstLine="720"/>
+      </w:pPr>
+      <w:r>
+        <w:t xml:space="preserve">More </w:t>
+      </w:r>
+      <w:r>
+        <w:t xml:space="preserve">of the </w:t>
+      </w:r>
+      <w:r>
+        <w:t>similar transformations for F905 and F101</w:t>
+      </w:r>
+    </w:p>
+    <w:p>
+      <w:pPr>
+        <w:ind w:firstLine="720"/>
+      </w:pPr>
+      <w:r>
+        <w:t>Cleaning up the transformed page</w:t>
+      </w:r>
+    </w:p>
+    <w:p/>
+    <w:p>
+      <w:r>
+        <w:t>Web Changes</w:t>
+      </w:r>
+    </w:p>
+    <w:p>
+      <w:r>
+        <w:tab/>
+      </w:r>
+      <w:r>
+        <w:t>Small cosmetic changes</w:t>
+      </w:r>
+    </w:p>
+    <w:p/>
+    <w:p/>
+    <w:p/>
     <w:sectPr>
       <w:headerReference w:type="default" r:id="rId6"/>
       <w:pgSz w:w="11906" w:h="16838"/>

</xml_diff>

<commit_message>
B6: November 23rd, Sandbox to Development, MAVERICS
</commit_message>
<xml_diff>
--- a/mWtech-MDHS-deployment.docx
+++ b/mWtech-MDHS-deployment.docx
@@ -555,12 +555,102 @@
     <w:p>
       <w:r>
         <w:tab/>
-      </w:r>
-      <w:r>
         <w:t>Small cosmetic changes</w:t>
       </w:r>
     </w:p>
     <w:p/>
+    <w:p>
+      <w:pPr>
+        <w:rPr>
+          <w:b/>
+          <w:bCs/>
+        </w:rPr>
+      </w:pPr>
+      <w:r>
+        <w:rPr>
+          <w:b/>
+          <w:bCs/>
+        </w:rPr>
+        <w:t>B</w:t>
+      </w:r>
+      <w:r>
+        <w:rPr>
+          <w:b/>
+          <w:bCs/>
+        </w:rPr>
+        <w:t>6</w:t>
+      </w:r>
+      <w:r>
+        <w:rPr>
+          <w:b/>
+          <w:bCs/>
+        </w:rPr>
+        <w:t xml:space="preserve">: November </w:t>
+      </w:r>
+      <w:r>
+        <w:rPr>
+          <w:b/>
+          <w:bCs/>
+        </w:rPr>
+        <w:t>23</w:t>
+      </w:r>
+      <w:r>
+        <w:rPr>
+          <w:b/>
+          <w:bCs/>
+        </w:rPr>
+        <w:t xml:space="preserve">rd, Sandbox to Development, </w:t>
+      </w:r>
+      <w:r>
+        <w:rPr>
+          <w:b/>
+          <w:bCs/>
+        </w:rPr>
+        <w:t>MAVERICS</w:t>
+      </w:r>
+    </w:p>
+    <w:p/>
+    <w:p>
+      <w:r>
+        <w:t>ApplinX changes</w:t>
+      </w:r>
+    </w:p>
+    <w:p>
+      <w:pPr>
+        <w:ind w:firstLine="720"/>
+      </w:pPr>
+      <w:r>
+        <w:t>Completed</w:t>
+      </w:r>
+      <w:r>
+        <w:t xml:space="preserve"> transformations for F905 and F101</w:t>
+      </w:r>
+      <w:r>
+        <w:t xml:space="preserve"> </w:t>
+      </w:r>
+    </w:p>
+    <w:p>
+      <w:pPr>
+        <w:ind w:firstLine="720"/>
+      </w:pPr>
+      <w:r>
+        <w:t>Adjusting entry fields spacing to the fields’ size</w:t>
+      </w:r>
+    </w:p>
+    <w:p/>
+    <w:p>
+      <w:r>
+        <w:t>Web Changes</w:t>
+      </w:r>
+    </w:p>
+    <w:p>
+      <w:r>
+        <w:tab/>
+      </w:r>
+      <w:r>
+        <w:t>Working on checkbox style</w:t>
+      </w:r>
+    </w:p>
     <w:p/>
     <w:p/>
     <w:sectPr>

</xml_diff>